<commit_message>
update final version of proposal
</commit_message>
<xml_diff>
--- a/02_Proposal/Team7_Mental_Health_Analysis Proposal.docx
+++ b/02_Proposal/Team7_Mental_Health_Analysis Proposal.docx
@@ -198,7 +198,7 @@
           <w:sz w:val="28"/>
           <w:szCs w:val="28"/>
         </w:rPr>
-        <w:t>(</w:t>
+        <w:t>(Introduction to Data Mining</w:t>
       </w:r>
       <w:r>
         <w:rPr>
@@ -209,7 +209,7 @@
           <w:sz w:val="28"/>
           <w:szCs w:val="28"/>
         </w:rPr>
-        <w:t>Introduction to Data Mining</w:t>
+        <w:t xml:space="preserve"> -</w:t>
       </w:r>
       <w:r>
         <w:rPr>
@@ -220,29 +220,7 @@
           <w:sz w:val="28"/>
           <w:szCs w:val="28"/>
         </w:rPr>
-        <w:t xml:space="preserve"> -</w:t>
-      </w:r>
-      <w:r>
-        <w:rPr>
-          <w:rFonts w:ascii="Times New Roman" w:hAnsi="Times New Roman" w:cs="Times New Roman"/>
-          <w:b/>
-          <w:bCs/>
-          <w:color w:val="0F4761" w:themeColor="accent1" w:themeShade="BF"/>
-          <w:sz w:val="28"/>
-          <w:szCs w:val="28"/>
-        </w:rPr>
-        <w:t xml:space="preserve"> DS 6103</w:t>
-      </w:r>
-      <w:r>
-        <w:rPr>
-          <w:rFonts w:ascii="Times New Roman" w:hAnsi="Times New Roman" w:cs="Times New Roman"/>
-          <w:b/>
-          <w:bCs/>
-          <w:color w:val="0F4761" w:themeColor="accent1" w:themeShade="BF"/>
-          <w:sz w:val="28"/>
-          <w:szCs w:val="28"/>
-        </w:rPr>
-        <w:t>)</w:t>
+        <w:t xml:space="preserve"> DS 6103)</w:t>
       </w:r>
     </w:p>
     <w:p>
@@ -315,42 +293,155 @@
         <w:rPr>
           <w:rFonts w:ascii="Times New Roman" w:hAnsi="Times New Roman" w:cs="Times New Roman"/>
         </w:rPr>
+        <w:t xml:space="preserve">                              (TA: Bhumika </w:t>
+      </w:r>
+      <w:proofErr w:type="spellStart"/>
+      <w:r>
+        <w:rPr>
+          <w:rFonts w:ascii="Times New Roman" w:hAnsi="Times New Roman" w:cs="Times New Roman"/>
+        </w:rPr>
+        <w:t>Mallikarjunhorapet</w:t>
+      </w:r>
+      <w:proofErr w:type="spellEnd"/>
+      <w:r>
+        <w:rPr>
+          <w:rFonts w:ascii="Times New Roman" w:hAnsi="Times New Roman" w:cs="Times New Roman"/>
+        </w:rPr>
+        <w:t>)</w:t>
+      </w:r>
+    </w:p>
+    <w:p>
+      <w:pPr>
+        <w:spacing w:line="480" w:lineRule="auto"/>
+        <w:rPr>
+          <w:rFonts w:ascii="Times New Roman" w:hAnsi="Times New Roman" w:cs="Times New Roman"/>
+        </w:rPr>
+      </w:pPr>
+    </w:p>
+    <w:p>
+      <w:pPr>
+        <w:spacing w:line="240" w:lineRule="auto"/>
+        <w:rPr>
+          <w:rFonts w:ascii="Times New Roman" w:hAnsi="Times New Roman" w:cs="Times New Roman"/>
+          <w:color w:val="000000" w:themeColor="text1"/>
+          <w:shd w:val="clear" w:color="auto" w:fill="FFFFFF"/>
+        </w:rPr>
+      </w:pPr>
+      <w:r>
+        <w:rPr>
+          <w:rFonts w:ascii="Times New Roman" w:hAnsi="Times New Roman" w:cs="Times New Roman"/>
+          <w:color w:val="000000" w:themeColor="text1"/>
+          <w:shd w:val="clear" w:color="auto" w:fill="FFFFFF"/>
+        </w:rPr>
+        <w:t xml:space="preserve">Prepared by: </w:t>
+      </w:r>
+      <w:r>
+        <w:rPr>
+          <w:rFonts w:ascii="Times New Roman" w:hAnsi="Times New Roman" w:cs="Times New Roman"/>
+          <w:color w:val="000000" w:themeColor="text1"/>
+          <w:shd w:val="clear" w:color="auto" w:fill="FFFFFF"/>
+        </w:rPr>
+        <w:tab/>
+        <w:t xml:space="preserve">      Team 7</w:t>
+      </w:r>
+    </w:p>
+    <w:p>
+      <w:pPr>
+        <w:spacing w:line="240" w:lineRule="auto"/>
+        <w:rPr>
+          <w:rFonts w:ascii="Times New Roman" w:hAnsi="Times New Roman" w:cs="Times New Roman"/>
+          <w:color w:val="000000" w:themeColor="text1"/>
+          <w:shd w:val="clear" w:color="auto" w:fill="FFFFFF"/>
+        </w:rPr>
+      </w:pPr>
+      <w:r>
+        <w:rPr>
+          <w:rFonts w:ascii="Times New Roman" w:hAnsi="Times New Roman" w:cs="Times New Roman"/>
+          <w:color w:val="000000" w:themeColor="text1"/>
+          <w:shd w:val="clear" w:color="auto" w:fill="FFFFFF"/>
+        </w:rPr>
+        <w:t xml:space="preserve">                              Haeyeon Jeong, Sai Rachana </w:t>
+      </w:r>
+      <w:proofErr w:type="spellStart"/>
+      <w:r>
+        <w:rPr>
+          <w:rFonts w:ascii="Times New Roman" w:hAnsi="Times New Roman" w:cs="Times New Roman"/>
+          <w:color w:val="000000" w:themeColor="text1"/>
+          <w:shd w:val="clear" w:color="auto" w:fill="FFFFFF"/>
+        </w:rPr>
+        <w:t>Kandikattu</w:t>
+      </w:r>
+      <w:proofErr w:type="spellEnd"/>
+    </w:p>
+    <w:p>
+      <w:pPr>
+        <w:spacing w:line="240" w:lineRule="auto"/>
+        <w:rPr>
+          <w:rFonts w:ascii="Times New Roman" w:hAnsi="Times New Roman" w:cs="Times New Roman"/>
+          <w:color w:val="000000" w:themeColor="text1"/>
+          <w:shd w:val="clear" w:color="auto" w:fill="FFFFFF"/>
+        </w:rPr>
+      </w:pPr>
+      <w:r>
+        <w:rPr>
+          <w:rFonts w:ascii="Times New Roman" w:hAnsi="Times New Roman" w:cs="Times New Roman"/>
+          <w:color w:val="000000" w:themeColor="text1"/>
+          <w:shd w:val="clear" w:color="auto" w:fill="FFFFFF"/>
+        </w:rPr>
         <w:t xml:space="preserve">                              </w:t>
       </w:r>
-      <w:r>
-        <w:rPr>
-          <w:rFonts w:ascii="Times New Roman" w:hAnsi="Times New Roman" w:cs="Times New Roman"/>
-        </w:rPr>
-        <w:t xml:space="preserve">(TA: Bhumika </w:t>
-      </w:r>
       <w:proofErr w:type="spellStart"/>
       <w:r>
         <w:rPr>
           <w:rFonts w:ascii="Times New Roman" w:hAnsi="Times New Roman" w:cs="Times New Roman"/>
-        </w:rPr>
-        <w:t>Mallikarjunhorapet</w:t>
+          <w:color w:val="000000" w:themeColor="text1"/>
+          <w:shd w:val="clear" w:color="auto" w:fill="FFFFFF"/>
+        </w:rPr>
+        <w:t>Abirham</w:t>
       </w:r>
       <w:proofErr w:type="spellEnd"/>
       <w:r>
         <w:rPr>
           <w:rFonts w:ascii="Times New Roman" w:hAnsi="Times New Roman" w:cs="Times New Roman"/>
-        </w:rPr>
-        <w:t>)</w:t>
-      </w:r>
+          <w:color w:val="000000" w:themeColor="text1"/>
+          <w:shd w:val="clear" w:color="auto" w:fill="FFFFFF"/>
+        </w:rPr>
+        <w:t xml:space="preserve"> Getie, </w:t>
+      </w:r>
+      <w:proofErr w:type="spellStart"/>
+      <w:r>
+        <w:rPr>
+          <w:rFonts w:ascii="Times New Roman" w:hAnsi="Times New Roman" w:cs="Times New Roman"/>
+          <w:color w:val="000000" w:themeColor="text1"/>
+          <w:shd w:val="clear" w:color="auto" w:fill="FFFFFF"/>
+        </w:rPr>
+        <w:t>Yonathan</w:t>
+      </w:r>
+      <w:proofErr w:type="spellEnd"/>
+      <w:r>
+        <w:rPr>
+          <w:rFonts w:ascii="Times New Roman" w:hAnsi="Times New Roman" w:cs="Times New Roman"/>
+          <w:color w:val="000000" w:themeColor="text1"/>
+          <w:shd w:val="clear" w:color="auto" w:fill="FFFFFF"/>
+        </w:rPr>
+        <w:t xml:space="preserve"> </w:t>
+      </w:r>
+      <w:proofErr w:type="spellStart"/>
+      <w:r>
+        <w:rPr>
+          <w:rFonts w:ascii="Times New Roman" w:hAnsi="Times New Roman" w:cs="Times New Roman"/>
+          <w:color w:val="000000" w:themeColor="text1"/>
+          <w:shd w:val="clear" w:color="auto" w:fill="FFFFFF"/>
+        </w:rPr>
+        <w:t>Shimelis</w:t>
+      </w:r>
+      <w:proofErr w:type="spellEnd"/>
     </w:p>
     <w:p>
       <w:pPr>
         <w:spacing w:line="480" w:lineRule="auto"/>
         <w:rPr>
           <w:rFonts w:ascii="Times New Roman" w:hAnsi="Times New Roman" w:cs="Times New Roman"/>
-        </w:rPr>
-      </w:pPr>
-    </w:p>
-    <w:p>
-      <w:pPr>
-        <w:spacing w:line="240" w:lineRule="auto"/>
-        <w:rPr>
-          <w:rFonts w:ascii="Times New Roman" w:hAnsi="Times New Roman" w:cs="Times New Roman"/>
           <w:color w:val="000000" w:themeColor="text1"/>
           <w:shd w:val="clear" w:color="auto" w:fill="FFFFFF"/>
         </w:rPr>
@@ -361,7 +452,7 @@
           <w:color w:val="000000" w:themeColor="text1"/>
           <w:shd w:val="clear" w:color="auto" w:fill="FFFFFF"/>
         </w:rPr>
-        <w:t xml:space="preserve">Prepared by: </w:t>
+        <w:tab/>
       </w:r>
       <w:r>
         <w:rPr>
@@ -372,281 +463,32 @@
         <w:tab/>
         <w:t xml:space="preserve">      </w:t>
       </w:r>
-      <w:r>
+    </w:p>
+    <w:p>
+      <w:pPr>
+        <w:spacing w:line="480" w:lineRule="auto"/>
         <w:rPr>
           <w:rFonts w:ascii="Times New Roman" w:hAnsi="Times New Roman" w:cs="Times New Roman"/>
           <w:color w:val="000000" w:themeColor="text1"/>
           <w:shd w:val="clear" w:color="auto" w:fill="FFFFFF"/>
         </w:rPr>
-        <w:t>Team 7</w:t>
-      </w:r>
-    </w:p>
-    <w:p>
-      <w:pPr>
-        <w:spacing w:line="240" w:lineRule="auto"/>
+      </w:pPr>
+      <w:r>
         <w:rPr>
           <w:rFonts w:ascii="Times New Roman" w:hAnsi="Times New Roman" w:cs="Times New Roman"/>
           <w:color w:val="000000" w:themeColor="text1"/>
           <w:shd w:val="clear" w:color="auto" w:fill="FFFFFF"/>
         </w:rPr>
-      </w:pPr>
+        <w:tab/>
+      </w:r>
       <w:r>
         <w:rPr>
           <w:rFonts w:ascii="Times New Roman" w:hAnsi="Times New Roman" w:cs="Times New Roman"/>
           <w:color w:val="000000" w:themeColor="text1"/>
           <w:shd w:val="clear" w:color="auto" w:fill="FFFFFF"/>
         </w:rPr>
-        <w:t xml:space="preserve">                              </w:t>
-      </w:r>
-      <w:r>
-        <w:rPr>
-          <w:rFonts w:ascii="Times New Roman" w:hAnsi="Times New Roman" w:cs="Times New Roman"/>
-          <w:color w:val="000000" w:themeColor="text1"/>
-          <w:shd w:val="clear" w:color="auto" w:fill="FFFFFF"/>
-        </w:rPr>
-        <w:t>Ha</w:t>
-      </w:r>
-      <w:r>
-        <w:rPr>
-          <w:rFonts w:ascii="Times New Roman" w:hAnsi="Times New Roman" w:cs="Times New Roman"/>
-          <w:color w:val="000000" w:themeColor="text1"/>
-          <w:shd w:val="clear" w:color="auto" w:fill="FFFFFF"/>
-        </w:rPr>
-        <w:t xml:space="preserve">eyeon Jeong, </w:t>
-      </w:r>
-      <w:r>
-        <w:rPr>
-          <w:rFonts w:ascii="Times New Roman" w:hAnsi="Times New Roman" w:cs="Times New Roman"/>
-          <w:color w:val="000000" w:themeColor="text1"/>
-          <w:shd w:val="clear" w:color="auto" w:fill="FFFFFF"/>
-        </w:rPr>
-        <w:t xml:space="preserve">Sai </w:t>
-      </w:r>
-      <w:r>
-        <w:rPr>
-          <w:rFonts w:ascii="Times New Roman" w:hAnsi="Times New Roman" w:cs="Times New Roman"/>
-          <w:color w:val="000000" w:themeColor="text1"/>
-          <w:shd w:val="clear" w:color="auto" w:fill="FFFFFF"/>
-        </w:rPr>
-        <w:t>R</w:t>
-      </w:r>
-      <w:r>
-        <w:rPr>
-          <w:rFonts w:ascii="Times New Roman" w:hAnsi="Times New Roman" w:cs="Times New Roman"/>
-          <w:color w:val="000000" w:themeColor="text1"/>
-          <w:shd w:val="clear" w:color="auto" w:fill="FFFFFF"/>
-        </w:rPr>
-        <w:t xml:space="preserve">achana </w:t>
-      </w:r>
-      <w:proofErr w:type="spellStart"/>
-      <w:r>
-        <w:rPr>
-          <w:rFonts w:ascii="Times New Roman" w:hAnsi="Times New Roman" w:cs="Times New Roman"/>
-          <w:color w:val="000000" w:themeColor="text1"/>
-          <w:shd w:val="clear" w:color="auto" w:fill="FFFFFF"/>
-        </w:rPr>
-        <w:t>K</w:t>
-      </w:r>
-      <w:r>
-        <w:rPr>
-          <w:rFonts w:ascii="Times New Roman" w:hAnsi="Times New Roman" w:cs="Times New Roman"/>
-          <w:color w:val="000000" w:themeColor="text1"/>
-          <w:shd w:val="clear" w:color="auto" w:fill="FFFFFF"/>
-        </w:rPr>
-        <w:t>andikattu</w:t>
-      </w:r>
-      <w:proofErr w:type="spellEnd"/>
-    </w:p>
-    <w:p>
-      <w:pPr>
-        <w:spacing w:line="240" w:lineRule="auto"/>
-        <w:rPr>
-          <w:rFonts w:ascii="Times New Roman" w:hAnsi="Times New Roman" w:cs="Times New Roman"/>
-          <w:color w:val="000000" w:themeColor="text1"/>
-          <w:shd w:val="clear" w:color="auto" w:fill="FFFFFF"/>
-        </w:rPr>
-      </w:pPr>
-      <w:r>
-        <w:rPr>
-          <w:rFonts w:ascii="Times New Roman" w:hAnsi="Times New Roman" w:cs="Times New Roman"/>
-          <w:color w:val="000000" w:themeColor="text1"/>
-          <w:shd w:val="clear" w:color="auto" w:fill="FFFFFF"/>
-        </w:rPr>
-        <w:t xml:space="preserve">                              </w:t>
-      </w:r>
-      <w:proofErr w:type="spellStart"/>
-      <w:r>
-        <w:rPr>
-          <w:rFonts w:ascii="Times New Roman" w:hAnsi="Times New Roman" w:cs="Times New Roman"/>
-          <w:color w:val="000000" w:themeColor="text1"/>
-          <w:shd w:val="clear" w:color="auto" w:fill="FFFFFF"/>
-        </w:rPr>
-        <w:t>Abirham</w:t>
-      </w:r>
-      <w:proofErr w:type="spellEnd"/>
-      <w:r>
-        <w:rPr>
-          <w:rFonts w:ascii="Times New Roman" w:hAnsi="Times New Roman" w:cs="Times New Roman"/>
-          <w:color w:val="000000" w:themeColor="text1"/>
-          <w:shd w:val="clear" w:color="auto" w:fill="FFFFFF"/>
-        </w:rPr>
-        <w:t xml:space="preserve"> </w:t>
-      </w:r>
-      <w:proofErr w:type="spellStart"/>
-      <w:r>
-        <w:rPr>
-          <w:rFonts w:ascii="Times New Roman" w:hAnsi="Times New Roman" w:cs="Times New Roman"/>
-          <w:color w:val="000000" w:themeColor="text1"/>
-          <w:shd w:val="clear" w:color="auto" w:fill="FFFFFF"/>
-        </w:rPr>
-        <w:t>G</w:t>
-      </w:r>
-      <w:r>
-        <w:rPr>
-          <w:rFonts w:ascii="Times New Roman" w:hAnsi="Times New Roman" w:cs="Times New Roman"/>
-          <w:color w:val="000000" w:themeColor="text1"/>
-          <w:shd w:val="clear" w:color="auto" w:fill="FFFFFF"/>
-        </w:rPr>
-        <w:t>etie</w:t>
-      </w:r>
-      <w:proofErr w:type="spellEnd"/>
-      <w:r>
-        <w:rPr>
-          <w:rFonts w:ascii="Times New Roman" w:hAnsi="Times New Roman" w:cs="Times New Roman"/>
-          <w:color w:val="000000" w:themeColor="text1"/>
-          <w:shd w:val="clear" w:color="auto" w:fill="FFFFFF"/>
-        </w:rPr>
-        <w:t xml:space="preserve">, </w:t>
-      </w:r>
-      <w:proofErr w:type="spellStart"/>
-      <w:r>
-        <w:rPr>
-          <w:rFonts w:ascii="Times New Roman" w:hAnsi="Times New Roman" w:cs="Times New Roman"/>
-          <w:color w:val="000000" w:themeColor="text1"/>
-          <w:shd w:val="clear" w:color="auto" w:fill="FFFFFF"/>
-        </w:rPr>
-        <w:t>Yonatha</w:t>
-      </w:r>
-      <w:r>
-        <w:rPr>
-          <w:rFonts w:ascii="Times New Roman" w:hAnsi="Times New Roman" w:cs="Times New Roman"/>
-          <w:color w:val="000000" w:themeColor="text1"/>
-          <w:shd w:val="clear" w:color="auto" w:fill="FFFFFF"/>
-        </w:rPr>
-        <w:t>n</w:t>
-      </w:r>
-      <w:proofErr w:type="spellEnd"/>
-      <w:r>
-        <w:rPr>
-          <w:rFonts w:ascii="Times New Roman" w:hAnsi="Times New Roman" w:cs="Times New Roman"/>
-          <w:color w:val="000000" w:themeColor="text1"/>
-          <w:shd w:val="clear" w:color="auto" w:fill="FFFFFF"/>
-        </w:rPr>
-        <w:t xml:space="preserve"> </w:t>
-      </w:r>
-      <w:proofErr w:type="spellStart"/>
-      <w:r>
-        <w:rPr>
-          <w:rFonts w:ascii="Times New Roman" w:hAnsi="Times New Roman" w:cs="Times New Roman"/>
-          <w:color w:val="000000" w:themeColor="text1"/>
-          <w:shd w:val="clear" w:color="auto" w:fill="FFFFFF"/>
-        </w:rPr>
-        <w:t>S</w:t>
-      </w:r>
-      <w:r>
-        <w:rPr>
-          <w:rFonts w:ascii="Times New Roman" w:hAnsi="Times New Roman" w:cs="Times New Roman"/>
-          <w:color w:val="000000" w:themeColor="text1"/>
-          <w:shd w:val="clear" w:color="auto" w:fill="FFFFFF"/>
-        </w:rPr>
-        <w:t>himelis</w:t>
-      </w:r>
-      <w:proofErr w:type="spellEnd"/>
-    </w:p>
-    <w:p>
-      <w:pPr>
-        <w:spacing w:line="480" w:lineRule="auto"/>
-        <w:rPr>
-          <w:rFonts w:ascii="Times New Roman" w:hAnsi="Times New Roman" w:cs="Times New Roman"/>
-          <w:color w:val="000000" w:themeColor="text1"/>
-          <w:shd w:val="clear" w:color="auto" w:fill="FFFFFF"/>
-        </w:rPr>
-      </w:pPr>
-      <w:r>
-        <w:rPr>
-          <w:rFonts w:ascii="Times New Roman" w:hAnsi="Times New Roman" w:cs="Times New Roman"/>
-          <w:color w:val="000000" w:themeColor="text1"/>
-          <w:shd w:val="clear" w:color="auto" w:fill="FFFFFF"/>
-        </w:rPr>
         <w:tab/>
-      </w:r>
-      <w:r>
-        <w:rPr>
-          <w:rFonts w:ascii="Times New Roman" w:hAnsi="Times New Roman" w:cs="Times New Roman"/>
-          <w:color w:val="000000" w:themeColor="text1"/>
-          <w:shd w:val="clear" w:color="auto" w:fill="FFFFFF"/>
-        </w:rPr>
-        <w:tab/>
-        <w:t xml:space="preserve">      </w:t>
-      </w:r>
-    </w:p>
-    <w:p>
-      <w:pPr>
-        <w:spacing w:line="480" w:lineRule="auto"/>
-        <w:rPr>
-          <w:rFonts w:ascii="Times New Roman" w:hAnsi="Times New Roman" w:cs="Times New Roman"/>
-          <w:color w:val="000000" w:themeColor="text1"/>
-          <w:shd w:val="clear" w:color="auto" w:fill="FFFFFF"/>
-        </w:rPr>
-      </w:pPr>
-      <w:r>
-        <w:rPr>
-          <w:rFonts w:ascii="Times New Roman" w:hAnsi="Times New Roman" w:cs="Times New Roman"/>
-          <w:color w:val="000000" w:themeColor="text1"/>
-          <w:shd w:val="clear" w:color="auto" w:fill="FFFFFF"/>
-        </w:rPr>
-        <w:tab/>
-      </w:r>
-      <w:r>
-        <w:rPr>
-          <w:rFonts w:ascii="Times New Roman" w:hAnsi="Times New Roman" w:cs="Times New Roman"/>
-          <w:color w:val="000000" w:themeColor="text1"/>
-          <w:shd w:val="clear" w:color="auto" w:fill="FFFFFF"/>
-        </w:rPr>
-        <w:tab/>
-        <w:t xml:space="preserve">      </w:t>
-      </w:r>
-      <w:r>
-        <w:rPr>
-          <w:rFonts w:ascii="Times New Roman" w:hAnsi="Times New Roman" w:cs="Times New Roman"/>
-          <w:color w:val="000000" w:themeColor="text1"/>
-          <w:shd w:val="clear" w:color="auto" w:fill="FFFFFF"/>
-        </w:rPr>
-        <w:t>Dec</w:t>
-      </w:r>
-      <w:r>
-        <w:rPr>
-          <w:rFonts w:ascii="Times New Roman" w:hAnsi="Times New Roman" w:cs="Times New Roman"/>
-          <w:color w:val="000000" w:themeColor="text1"/>
-          <w:shd w:val="clear" w:color="auto" w:fill="FFFFFF"/>
-        </w:rPr>
-        <w:t xml:space="preserve"> </w:t>
-      </w:r>
-      <w:r>
-        <w:rPr>
-          <w:rFonts w:ascii="Times New Roman" w:hAnsi="Times New Roman" w:cs="Times New Roman"/>
-          <w:color w:val="000000" w:themeColor="text1"/>
-          <w:shd w:val="clear" w:color="auto" w:fill="FFFFFF"/>
-        </w:rPr>
-        <w:t>5</w:t>
-      </w:r>
-      <w:r>
-        <w:rPr>
-          <w:rFonts w:ascii="Times New Roman" w:hAnsi="Times New Roman" w:cs="Times New Roman"/>
-          <w:color w:val="000000" w:themeColor="text1"/>
-          <w:shd w:val="clear" w:color="auto" w:fill="FFFFFF"/>
-        </w:rPr>
-        <w:t>, 2024</w:t>
+        <w:t xml:space="preserve">      Dec 5, 2024</w:t>
       </w:r>
     </w:p>
     <w:p>
@@ -678,22 +520,6 @@
       <w:pPr>
         <w:rPr>
           <w:rFonts w:ascii="Times New Roman" w:hAnsi="Times New Roman" w:cs="Times New Roman"/>
-        </w:rPr>
-      </w:pPr>
-    </w:p>
-    <w:p>
-      <w:pPr>
-        <w:rPr>
-          <w:rFonts w:ascii="Times New Roman" w:hAnsi="Times New Roman" w:cs="Times New Roman"/>
-        </w:rPr>
-      </w:pPr>
-    </w:p>
-    <w:p>
-      <w:pPr>
-        <w:jc w:val="center"/>
-        <w:rPr>
-          <w:rFonts w:ascii="Times New Roman" w:hAnsi="Times New Roman" w:cs="Times New Roman"/>
-          <w:sz w:val="28"/>
         </w:rPr>
       </w:pPr>
     </w:p>
@@ -730,7 +556,13 @@
         <w:jc w:val="both"/>
       </w:pPr>
       <w:r>
-        <w:t>Mental health challenges are becoming more visible across different sectors, affecting individuals in diverse ways. Understanding the factors that contribute to mental stress is essential for developing effective support systems. This research will explore mental health data using various classification models to identify key factors influencing mental health outcomes. Specifically, we will examine how variables such as gender, family history, treatment status, occupations, and time spent indoors affect mental health. By analyzing these factors through data models, we hope to uncover patterns that can help improve mental health management and prevention strategies.</w:t>
+        <w:t xml:space="preserve">Mental health challenges are becoming more visible across different sectors, affecting individuals in diverse ways. Understanding the factors that contribute to mental stress is essential for developing effective support systems. This research will explore mental health data using various classification models to identify key factors influencing mental health outcomes. Specifically, we will examine how variables such as </w:t>
+      </w:r>
+      <w:r>
+        <w:t>mood swings</w:t>
+      </w:r>
+      <w:r>
+        <w:t>, family history, treatment status, occupations, and time spent indoors affect mental health. By analyzing these factors through data models, we hope to uncover patterns that can help improve mental health management and prevention strategies.</w:t>
       </w:r>
     </w:p>
     <w:p>
@@ -738,15 +570,14 @@
         <w:pStyle w:val="BodyText"/>
         <w:spacing w:line="360" w:lineRule="auto"/>
         <w:jc w:val="both"/>
-      </w:pPr>
-    </w:p>
-    <w:p>
-      <w:pPr>
-        <w:pStyle w:val="BodyText"/>
-        <w:spacing w:line="360" w:lineRule="auto"/>
-        <w:jc w:val="both"/>
-      </w:pPr>
-      <w:r>
+        <w:rPr>
+          <w:color w:val="000000" w:themeColor="text1"/>
+        </w:rPr>
+      </w:pPr>
+      <w:r>
+        <w:rPr>
+          <w:color w:val="000000" w:themeColor="text1"/>
+        </w:rPr>
         <w:t>This study seeks to address the following key question:</w:t>
       </w:r>
     </w:p>
@@ -760,114 +591,15 @@
         <w:spacing w:line="360" w:lineRule="auto"/>
         <w:jc w:val="both"/>
         <w:rPr>
-          <w:color w:val="FF0000"/>
+          <w:color w:val="000000" w:themeColor="text1"/>
           <w:lang w:eastAsia="ko-KR"/>
         </w:rPr>
       </w:pPr>
       <w:r>
         <w:rPr>
-          <w:color w:val="FF0000"/>
-        </w:rPr>
-        <w:t xml:space="preserve">How do </w:t>
-      </w:r>
-      <w:r>
-        <w:rPr>
-          <w:color w:val="FF0000"/>
-        </w:rPr>
-        <w:t xml:space="preserve">various factors such as </w:t>
-      </w:r>
-      <w:r>
-        <w:rPr>
-          <w:color w:val="FF0000"/>
-        </w:rPr>
-        <w:t xml:space="preserve">gender, family history, treatment status, </w:t>
-      </w:r>
-      <w:r>
-        <w:rPr>
-          <w:color w:val="FF0000"/>
-        </w:rPr>
-        <w:t xml:space="preserve">and </w:t>
-      </w:r>
-      <w:r>
-        <w:rPr>
-          <w:color w:val="FF0000"/>
-        </w:rPr>
-        <w:t>occupation</w:t>
-      </w:r>
-      <w:r>
-        <w:rPr>
-          <w:color w:val="FF0000"/>
-        </w:rPr>
-        <w:t xml:space="preserve"> </w:t>
-      </w:r>
-      <w:r>
-        <w:rPr>
-          <w:color w:val="FF0000"/>
-        </w:rPr>
-        <w:t xml:space="preserve">collectively contribute to growing mental stress, as evaluated by different models </w:t>
-      </w:r>
-      <w:r>
-        <w:rPr>
-          <w:color w:val="FF0000"/>
-        </w:rPr>
-        <w:t>using data from</w:t>
-      </w:r>
-      <w:r>
-        <w:rPr>
-          <w:color w:val="FF0000"/>
-        </w:rPr>
-        <w:t xml:space="preserve"> 2014 and 2016?</w:t>
-      </w:r>
-      <w:r>
-        <w:rPr>
-          <w:color w:val="FF0000"/>
-        </w:rPr>
-        <w:t xml:space="preserve"> </w:t>
-      </w:r>
-    </w:p>
-    <w:p>
-      <w:pPr>
-        <w:pStyle w:val="BodyText"/>
-        <w:numPr>
-          <w:ilvl w:val="0"/>
-          <w:numId w:val="2"/>
-        </w:numPr>
-        <w:spacing w:line="360" w:lineRule="auto"/>
-        <w:jc w:val="both"/>
-        <w:rPr>
-          <w:color w:val="FF0000"/>
-          <w:lang w:eastAsia="ko-KR"/>
-        </w:rPr>
-      </w:pPr>
-      <w:r>
-        <w:rPr>
-          <w:color w:val="FF0000"/>
-        </w:rPr>
-        <w:t>How can we develop model</w:t>
-      </w:r>
-      <w:r>
-        <w:rPr>
-          <w:color w:val="FF0000"/>
-        </w:rPr>
-        <w:t>s</w:t>
-      </w:r>
-      <w:r>
-        <w:rPr>
-          <w:color w:val="FF0000"/>
-        </w:rPr>
-        <w:t xml:space="preserve"> to assess mental stress, and which factors</w:t>
-      </w:r>
-      <w:r>
-        <w:rPr>
-          <w:color w:val="FF0000"/>
-        </w:rPr>
-        <w:t xml:space="preserve"> </w:t>
-      </w:r>
-      <w:r>
-        <w:rPr>
-          <w:color w:val="FF0000"/>
-        </w:rPr>
-        <w:t>are most influential in predicting mental health outcomes from 2014 to 2016?</w:t>
+          <w:color w:val="000000" w:themeColor="text1"/>
+        </w:rPr>
+        <w:t>How can we develop models to assess mental stress, and which factors are most influential in predicting mental health outcomes?</w:t>
       </w:r>
     </w:p>
     <w:p>
@@ -891,16 +623,7 @@
           <w:color w:val="0F4761" w:themeColor="accent1" w:themeShade="BF"/>
           <w:shd w:val="clear" w:color="auto" w:fill="FFFFFF"/>
         </w:rPr>
-        <w:t>Proposed</w:t>
-      </w:r>
-      <w:r>
-        <w:rPr>
-          <w:b/>
-          <w:bCs/>
-          <w:color w:val="0F4761" w:themeColor="accent1" w:themeShade="BF"/>
-          <w:shd w:val="clear" w:color="auto" w:fill="FFFFFF"/>
-        </w:rPr>
-        <w:t xml:space="preserve"> Methods</w:t>
+        <w:t>Proposed Methods</w:t>
       </w:r>
     </w:p>
     <w:p>
@@ -1005,7 +728,23 @@
             <w:rFonts w:ascii="Times New Roman" w:hAnsi="Times New Roman" w:cs="Times New Roman"/>
             <w:color w:val="156082" w:themeColor="accent1"/>
           </w:rPr>
-          <w:t>link</w:t>
+          <w:t>li</w:t>
+        </w:r>
+        <w:r>
+          <w:rPr>
+            <w:rStyle w:val="Hyperlink"/>
+            <w:rFonts w:ascii="Times New Roman" w:hAnsi="Times New Roman" w:cs="Times New Roman"/>
+            <w:color w:val="156082" w:themeColor="accent1"/>
+          </w:rPr>
+          <w:t>n</w:t>
+        </w:r>
+        <w:r>
+          <w:rPr>
+            <w:rStyle w:val="Hyperlink"/>
+            <w:rFonts w:ascii="Times New Roman" w:hAnsi="Times New Roman" w:cs="Times New Roman"/>
+            <w:color w:val="156082" w:themeColor="accent1"/>
+          </w:rPr>
+          <w:t>k</w:t>
         </w:r>
       </w:hyperlink>
       <w:r>
@@ -1037,19 +776,7 @@
         <w:rPr>
           <w:rFonts w:ascii="Times New Roman" w:hAnsi="Times New Roman" w:cs="Times New Roman"/>
         </w:rPr>
-        <w:t>292</w:t>
-      </w:r>
-      <w:r>
-        <w:rPr>
-          <w:rFonts w:ascii="Times New Roman" w:hAnsi="Times New Roman" w:cs="Times New Roman"/>
-        </w:rPr>
-        <w:t>,</w:t>
-      </w:r>
-      <w:r>
-        <w:rPr>
-          <w:rFonts w:ascii="Times New Roman" w:hAnsi="Times New Roman" w:cs="Times New Roman"/>
-        </w:rPr>
-        <w:t>364</w:t>
+        <w:t>292,364</w:t>
       </w:r>
       <w:r>
         <w:rPr>
@@ -1095,14 +822,7 @@
           <w:rFonts w:ascii="Times New Roman" w:hAnsi="Times New Roman" w:cs="Times New Roman"/>
           <w:spacing w:val="-3"/>
         </w:rPr>
-        <w:t xml:space="preserve"> </w:t>
-      </w:r>
-      <w:r>
-        <w:rPr>
-          <w:rFonts w:ascii="Times New Roman" w:hAnsi="Times New Roman" w:cs="Times New Roman"/>
-          <w:spacing w:val="-3"/>
-        </w:rPr>
-        <w:t xml:space="preserve">variables. </w:t>
+        <w:t xml:space="preserve"> variables. </w:t>
       </w:r>
     </w:p>
     <w:p>
@@ -1302,22 +1022,37 @@
         <w:t xml:space="preserve">Git Repository: </w:t>
       </w:r>
       <w:hyperlink r:id="rId7" w:history="1">
-        <w:proofErr w:type="spellStart"/>
         <w:r>
           <w:rPr>
             <w:rStyle w:val="Hyperlink"/>
             <w:b/>
             <w:spacing w:val="-4"/>
           </w:rPr>
-          <w:t>github</w:t>
+          <w:t>gith</w:t>
         </w:r>
-        <w:proofErr w:type="spellEnd"/>
+        <w:r>
+          <w:rPr>
+            <w:rStyle w:val="Hyperlink"/>
+            <w:b/>
+            <w:spacing w:val="-4"/>
+          </w:rPr>
+          <w:t>u</w:t>
+        </w:r>
+        <w:r>
+          <w:rPr>
+            <w:rStyle w:val="Hyperlink"/>
+            <w:b/>
+            <w:spacing w:val="-4"/>
+          </w:rPr>
+          <w:t>b</w:t>
+        </w:r>
       </w:hyperlink>
     </w:p>
     <w:sectPr>
       <w:pgSz w:w="12240" w:h="15840"/>
-      <w:pgMar w:top="1380" w:right="1540" w:bottom="280" w:left="1340" w:header="720" w:footer="720" w:gutter="0"/>
+      <w:pgMar w:top="1440" w:right="1440" w:bottom="1440" w:left="1440" w:header="720" w:footer="720" w:gutter="0"/>
       <w:cols w:space="720"/>
+      <w:docGrid w:linePitch="326"/>
     </w:sectPr>
   </w:body>
 </w:document>
@@ -2138,6 +1873,7 @@
   <w:style w:type="character" w:default="1" w:styleId="DefaultParagraphFont">
     <w:name w:val="Default Paragraph Font"/>
     <w:uiPriority w:val="1"/>
+    <w:semiHidden/>
     <w:unhideWhenUsed/>
   </w:style>
   <w:style w:type="table" w:default="1" w:styleId="TableNormal">

</xml_diff>

<commit_message>
ppt template for use
</commit_message>
<xml_diff>
--- a/02_Proposal/Team7_Mental_Health_Analysis Proposal.docx
+++ b/02_Proposal/Team7_Mental_Health_Analysis Proposal.docx
@@ -46,7 +46,7 @@
           <w:sz w:val="52"/>
           <w:szCs w:val="52"/>
         </w:rPr>
-        <w:t>odelling</w:t>
+        <w:t>odeling</w:t>
       </w:r>
     </w:p>
     <w:p>
@@ -238,16 +238,8 @@
           <w:rFonts w:ascii="Times New Roman" w:hAnsi="Times New Roman" w:cs="Times New Roman"/>
         </w:rPr>
         <w:tab/>
-        <w:t xml:space="preserve">      Prof. Divya </w:t>
-      </w:r>
-      <w:proofErr w:type="spellStart"/>
-      <w:r>
-        <w:rPr>
-          <w:rFonts w:ascii="Times New Roman" w:hAnsi="Times New Roman" w:cs="Times New Roman"/>
-        </w:rPr>
-        <w:t>Pandove</w:t>
-      </w:r>
-      <w:proofErr w:type="spellEnd"/>
+        <w:t xml:space="preserve">      Prof. Divya Pandove</w:t>
+      </w:r>
     </w:p>
     <w:p>
       <w:pPr>
@@ -260,21 +252,7 @@
         <w:rPr>
           <w:rFonts w:ascii="Times New Roman" w:hAnsi="Times New Roman" w:cs="Times New Roman"/>
         </w:rPr>
-        <w:t xml:space="preserve">                              (TA: Bhumika </w:t>
-      </w:r>
-      <w:proofErr w:type="spellStart"/>
-      <w:r>
-        <w:rPr>
-          <w:rFonts w:ascii="Times New Roman" w:hAnsi="Times New Roman" w:cs="Times New Roman"/>
-        </w:rPr>
-        <w:t>Mallikarjunhorapet</w:t>
-      </w:r>
-      <w:proofErr w:type="spellEnd"/>
-      <w:r>
-        <w:rPr>
-          <w:rFonts w:ascii="Times New Roman" w:hAnsi="Times New Roman" w:cs="Times New Roman"/>
-        </w:rPr>
-        <w:t>)</w:t>
+        <w:t xml:space="preserve">                              (TA: Bhumika Mallikarjunhorapet)</w:t>
       </w:r>
     </w:p>
     <w:p>
@@ -327,82 +305,26 @@
           <w:color w:val="000000" w:themeColor="text1"/>
           <w:shd w:val="clear" w:color="auto" w:fill="FFFFFF"/>
         </w:rPr>
-        <w:t xml:space="preserve">                              Haeyeon Jeong, Sai Rachana </w:t>
-      </w:r>
-      <w:proofErr w:type="spellStart"/>
-      <w:r>
+        <w:t xml:space="preserve">                              Haeyeon Jeong, Sai Rachana Kandikattu</w:t>
+      </w:r>
+    </w:p>
+    <w:p>
+      <w:pPr>
+        <w:spacing w:line="240" w:lineRule="auto"/>
         <w:rPr>
           <w:rFonts w:ascii="Times New Roman" w:hAnsi="Times New Roman" w:cs="Times New Roman"/>
           <w:color w:val="000000" w:themeColor="text1"/>
           <w:shd w:val="clear" w:color="auto" w:fill="FFFFFF"/>
         </w:rPr>
-        <w:t>Kandikattu</w:t>
-      </w:r>
-      <w:proofErr w:type="spellEnd"/>
-    </w:p>
-    <w:p>
-      <w:pPr>
-        <w:spacing w:line="240" w:lineRule="auto"/>
+      </w:pPr>
+      <w:r>
         <w:rPr>
           <w:rFonts w:ascii="Times New Roman" w:hAnsi="Times New Roman" w:cs="Times New Roman"/>
           <w:color w:val="000000" w:themeColor="text1"/>
           <w:shd w:val="clear" w:color="auto" w:fill="FFFFFF"/>
         </w:rPr>
-      </w:pPr>
-      <w:r>
-        <w:rPr>
-          <w:rFonts w:ascii="Times New Roman" w:hAnsi="Times New Roman" w:cs="Times New Roman"/>
-          <w:color w:val="000000" w:themeColor="text1"/>
-          <w:shd w:val="clear" w:color="auto" w:fill="FFFFFF"/>
-        </w:rPr>
-        <w:t xml:space="preserve">                              </w:t>
-      </w:r>
-      <w:proofErr w:type="spellStart"/>
-      <w:r>
-        <w:rPr>
-          <w:rFonts w:ascii="Times New Roman" w:hAnsi="Times New Roman" w:cs="Times New Roman"/>
-          <w:color w:val="000000" w:themeColor="text1"/>
-          <w:shd w:val="clear" w:color="auto" w:fill="FFFFFF"/>
-        </w:rPr>
-        <w:t>Abirham</w:t>
-      </w:r>
-      <w:proofErr w:type="spellEnd"/>
-      <w:r>
-        <w:rPr>
-          <w:rFonts w:ascii="Times New Roman" w:hAnsi="Times New Roman" w:cs="Times New Roman"/>
-          <w:color w:val="000000" w:themeColor="text1"/>
-          <w:shd w:val="clear" w:color="auto" w:fill="FFFFFF"/>
-        </w:rPr>
-        <w:t xml:space="preserve"> Getie, </w:t>
-      </w:r>
-      <w:proofErr w:type="spellStart"/>
-      <w:r>
-        <w:rPr>
-          <w:rFonts w:ascii="Times New Roman" w:hAnsi="Times New Roman" w:cs="Times New Roman"/>
-          <w:color w:val="000000" w:themeColor="text1"/>
-          <w:shd w:val="clear" w:color="auto" w:fill="FFFFFF"/>
-        </w:rPr>
-        <w:t>Yonathan</w:t>
-      </w:r>
-      <w:proofErr w:type="spellEnd"/>
-      <w:r>
-        <w:rPr>
-          <w:rFonts w:ascii="Times New Roman" w:hAnsi="Times New Roman" w:cs="Times New Roman"/>
-          <w:color w:val="000000" w:themeColor="text1"/>
-          <w:shd w:val="clear" w:color="auto" w:fill="FFFFFF"/>
-        </w:rPr>
-        <w:t xml:space="preserve"> </w:t>
-      </w:r>
-      <w:proofErr w:type="spellStart"/>
-      <w:r>
-        <w:rPr>
-          <w:rFonts w:ascii="Times New Roman" w:hAnsi="Times New Roman" w:cs="Times New Roman"/>
-          <w:color w:val="000000" w:themeColor="text1"/>
-          <w:shd w:val="clear" w:color="auto" w:fill="FFFFFF"/>
-        </w:rPr>
-        <w:t>Shimelis</w:t>
-      </w:r>
-      <w:proofErr w:type="spellEnd"/>
+        <w:t xml:space="preserve">                              Abirham Getie, Yonathan Shimelis</w:t>
+      </w:r>
     </w:p>
     <w:p>
       <w:pPr>

</xml_diff>